<commit_message>
fixes: added menu for showing social media
</commit_message>
<xml_diff>
--- a/Mycv/Resume.docx
+++ b/Mycv/Resume.docx
@@ -1,6 +1,6 @@
 
 <file path=word/document.xml><?xml version="1.0" encoding="utf-8"?>
-<w:document xmlns:wpc="http://schemas.microsoft.com/office/word/2010/wordprocessingCanvas" xmlns:cx="http://schemas.microsoft.com/office/drawing/2014/chartex" xmlns:cx1="http://schemas.microsoft.com/office/drawing/2015/9/8/chartex" xmlns:cx2="http://schemas.microsoft.com/office/drawing/2015/10/21/chartex" xmlns:cx3="http://schemas.microsoft.com/office/drawing/2016/5/9/chartex" xmlns:cx4="http://schemas.microsoft.com/office/drawing/2016/5/10/chartex" xmlns:cx5="http://schemas.microsoft.com/office/drawing/2016/5/11/chartex" xmlns:cx6="http://schemas.microsoft.com/office/drawing/2016/5/12/chartex" xmlns:cx7="http://schemas.microsoft.com/office/drawing/2016/5/13/chartex" xmlns:cx8="http://schemas.microsoft.com/office/drawing/2016/5/14/chartex" xmlns:mc="http://schemas.openxmlformats.org/markup-compatibility/2006" xmlns:aink="http://schemas.microsoft.com/office/drawing/2016/ink" xmlns:am3d="http://schemas.microsoft.com/office/drawing/2017/model3d" xmlns:o="urn:schemas-microsoft-com:office:office" xmlns:oel="http://schemas.microsoft.com/office/2019/extlst" xmlns:r="http://schemas.openxmlformats.org/officeDocument/2006/relationships" xmlns:m="http://schemas.openxmlformats.org/officeDocument/2006/math" xmlns:v="urn:schemas-microsoft-com:vml" xmlns:wp14="http://schemas.microsoft.com/office/word/2010/wordprocessingDrawing" xmlns:wp="http://schemas.openxmlformats.org/drawingml/2006/wordprocessingDrawing" xmlns:w10="urn:schemas-microsoft-com:office:word" xmlns:w="http://schemas.openxmlformats.org/wordprocessingml/2006/main" xmlns:w14="http://schemas.microsoft.com/office/word/2010/wordml" xmlns:w15="http://schemas.microsoft.com/office/word/2012/wordml" xmlns:w16cex="http://schemas.microsoft.com/office/word/2018/wordml/cex" xmlns:w16cid="http://schemas.microsoft.com/office/word/2016/wordml/cid" xmlns:w16="http://schemas.microsoft.com/office/word/2018/wordml" xmlns:w16du="http://schemas.microsoft.com/office/word/2023/wordml/word16du" xmlns:w16sdtdh="http://schemas.microsoft.com/office/word/2020/wordml/sdtdatahash" xmlns:w16se="http://schemas.microsoft.com/office/word/2015/wordml/symex" xmlns:wpg="http://schemas.microsoft.com/office/word/2010/wordprocessingGroup" xmlns:wpi="http://schemas.microsoft.com/office/word/2010/wordprocessingInk" xmlns:wne="http://schemas.microsoft.com/office/word/2006/wordml" xmlns:wps="http://schemas.microsoft.com/office/word/2010/wordprocessingShape" mc:Ignorable="w14 w15 w16se w16cid w16 w16cex w16sdtdh w16du wp14">
+<w:document xmlns:wpc="http://schemas.microsoft.com/office/word/2010/wordprocessingCanvas" xmlns:cx="http://schemas.microsoft.com/office/drawing/2014/chartex" xmlns:cx1="http://schemas.microsoft.com/office/drawing/2015/9/8/chartex" xmlns:cx2="http://schemas.microsoft.com/office/drawing/2015/10/21/chartex" xmlns:cx3="http://schemas.microsoft.com/office/drawing/2016/5/9/chartex" xmlns:cx4="http://schemas.microsoft.com/office/drawing/2016/5/10/chartex" xmlns:cx5="http://schemas.microsoft.com/office/drawing/2016/5/11/chartex" xmlns:cx6="http://schemas.microsoft.com/office/drawing/2016/5/12/chartex" xmlns:cx7="http://schemas.microsoft.com/office/drawing/2016/5/13/chartex" xmlns:cx8="http://schemas.microsoft.com/office/drawing/2016/5/14/chartex" xmlns:mc="http://schemas.openxmlformats.org/markup-compatibility/2006" xmlns:aink="http://schemas.microsoft.com/office/drawing/2016/ink" xmlns:am3d="http://schemas.microsoft.com/office/drawing/2017/model3d" xmlns:o="urn:schemas-microsoft-com:office:office" xmlns:oel="http://schemas.microsoft.com/office/2019/extlst" xmlns:r="http://schemas.openxmlformats.org/officeDocument/2006/relationships" xmlns:m="http://schemas.openxmlformats.org/officeDocument/2006/math" xmlns:v="urn:schemas-microsoft-com:vml" xmlns:wp14="http://schemas.microsoft.com/office/word/2010/wordprocessingDrawing" xmlns:wp="http://schemas.openxmlformats.org/drawingml/2006/wordprocessingDrawing" xmlns:w10="urn:schemas-microsoft-com:office:word" xmlns:w="http://schemas.openxmlformats.org/wordprocessingml/2006/main" xmlns:w14="http://schemas.microsoft.com/office/word/2010/wordml" xmlns:w15="http://schemas.microsoft.com/office/word/2012/wordml" xmlns:w16cex="http://schemas.microsoft.com/office/word/2018/wordml/cex" xmlns:w16cid="http://schemas.microsoft.com/office/word/2016/wordml/cid" xmlns:w16="http://schemas.microsoft.com/office/word/2018/wordml" xmlns:w16du="http://schemas.microsoft.com/office/word/2023/wordml/word16du" xmlns:w16sdtdh="http://schemas.microsoft.com/office/word/2020/wordml/sdtdatahash" xmlns:w16sdtfl="http://schemas.microsoft.com/office/word/2024/wordml/sdtformatlock" xmlns:w16se="http://schemas.microsoft.com/office/word/2015/wordml/symex" xmlns:wpg="http://schemas.microsoft.com/office/word/2010/wordprocessingGroup" xmlns:wpi="http://schemas.microsoft.com/office/word/2010/wordprocessingInk" xmlns:wne="http://schemas.microsoft.com/office/word/2006/wordml" xmlns:wps="http://schemas.microsoft.com/office/word/2010/wordprocessingShape" mc:Ignorable="w14 w15 w16se w16cid w16 w16cex w16sdtdh w16sdtfl w16du wp14">
   <w:body>
     <w:p>
       <w:pPr>
@@ -13,6 +13,7 @@
           <w:szCs w:val="44"/>
         </w:rPr>
       </w:pPr>
+      <w:bookmarkStart w:id="0" w:name="_Hlk179376757"/>
       <w:r>
         <w:rPr>
           <w:rFonts w:ascii="Arial" w:hAnsi="Arial" w:cs="Arial"/>
@@ -63,29 +64,7 @@
           <w:szCs w:val="18"/>
           <w:lang w:bidi="ar"/>
         </w:rPr>
-        <w:t xml:space="preserve">Ilorin, </w:t>
-      </w:r>
-      <w:proofErr w:type="spellStart"/>
-      <w:r>
-        <w:rPr>
-          <w:rFonts w:ascii="Arial" w:eastAsia="SimSun" w:hAnsi="Arial" w:cs="Arial"/>
-          <w:color w:val="2E3D50"/>
-          <w:sz w:val="18"/>
-          <w:szCs w:val="18"/>
-          <w:lang w:bidi="ar"/>
-        </w:rPr>
-        <w:t>Kwara</w:t>
-      </w:r>
-      <w:proofErr w:type="spellEnd"/>
-      <w:r>
-        <w:rPr>
-          <w:rFonts w:ascii="Arial" w:eastAsia="SimSun" w:hAnsi="Arial" w:cs="Arial"/>
-          <w:color w:val="2E3D50"/>
-          <w:sz w:val="18"/>
-          <w:szCs w:val="18"/>
-          <w:lang w:bidi="ar"/>
-        </w:rPr>
-        <w:t>, Nigeria uthmanabdullahi2020@gmail.com +2349135619423</w:t>
+        <w:t>Ilorin, Kwara, Nigeria uthmanabdullahi2020@gmail.com +2349135619423</w:t>
       </w:r>
     </w:p>
     <w:p>
@@ -106,25 +85,7 @@
             <w:sz w:val="18"/>
             <w:szCs w:val="18"/>
           </w:rPr>
-          <w:t>https://</w:t>
-        </w:r>
-        <w:r>
-          <w:rPr>
-            <w:rStyle w:val="Hyperlink"/>
-            <w:rFonts w:ascii="Arial" w:hAnsi="Arial" w:cs="Arial"/>
-            <w:sz w:val="18"/>
-            <w:szCs w:val="18"/>
-          </w:rPr>
-          <w:t>abdullahi247</w:t>
-        </w:r>
-        <w:r>
-          <w:rPr>
-            <w:rStyle w:val="Hyperlink"/>
-            <w:rFonts w:ascii="Arial" w:hAnsi="Arial" w:cs="Arial"/>
-            <w:sz w:val="18"/>
-            <w:szCs w:val="18"/>
-          </w:rPr>
-          <w:t>.vercel.app/</w:t>
+          <w:t>https://abdullahi247.vercel.app/</w:t>
         </w:r>
       </w:hyperlink>
       <w:r>
@@ -220,7 +181,7 @@
           </mc:Choice>
           <mc:Fallback>
             <w:pict>
-              <v:line w14:anchorId="78C1F5FE" id="Straight Connector 4" o:spid="_x0000_s1026" style="position:absolute;flip:y;z-index:251660288;visibility:visible;mso-wrap-style:square;mso-wrap-distance-left:9pt;mso-wrap-distance-top:0;mso-wrap-distance-right:9pt;mso-wrap-distance-bottom:0;mso-position-horizontal:absolute;mso-position-horizontal-relative:text;mso-position-vertical:absolute;mso-position-vertical-relative:text" from="-.1pt,9.35pt" to="509.7pt,9.6pt" o:gfxdata="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" strokecolor="black [3213]" strokeweight="1pt">
+              <v:line w14:anchorId="19536F50" id="Straight Connector 4" o:spid="_x0000_s1026" style="position:absolute;flip:y;z-index:251660288;visibility:visible;mso-wrap-style:square;mso-wrap-distance-left:9pt;mso-wrap-distance-top:0;mso-wrap-distance-right:9pt;mso-wrap-distance-bottom:0;mso-position-horizontal:absolute;mso-position-horizontal-relative:text;mso-position-vertical:absolute;mso-position-vertical-relative:text" from="-.1pt,9.35pt" to="509.7pt,9.6pt" o:gfxdata="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" strokecolor="black [3213]" strokeweight="1pt">
                 <v:stroke joinstyle="miter"/>
               </v:line>
             </w:pict>
@@ -327,7 +288,7 @@
           </mc:Choice>
           <mc:Fallback>
             <w:pict>
-              <v:line w14:anchorId="1E8B5FB2" id="Straight Connector 2" o:spid="_x0000_s1026" style="position:absolute;flip:y;z-index:251659264;visibility:visible;mso-wrap-style:square;mso-wrap-distance-left:9pt;mso-wrap-distance-top:0;mso-wrap-distance-right:9pt;mso-wrap-distance-bottom:0;mso-position-horizontal:absolute;mso-position-horizontal-relative:text;mso-position-vertical:absolute;mso-position-vertical-relative:text" from="-.6pt,20.05pt" to="509.2pt,20.3pt" o:gfxdata="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" strokecolor="black [3213]" strokeweight="1pt">
+              <v:line w14:anchorId="5898C0CD" id="Straight Connector 2" o:spid="_x0000_s1026" style="position:absolute;flip:y;z-index:251659264;visibility:visible;mso-wrap-style:square;mso-wrap-distance-left:9pt;mso-wrap-distance-top:0;mso-wrap-distance-right:9pt;mso-wrap-distance-bottom:0;mso-position-horizontal:absolute;mso-position-horizontal-relative:text;mso-position-vertical:absolute;mso-position-vertical-relative:text" from="-.6pt,20.05pt" to="509.2pt,20.3pt" o:gfxdata="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" strokecolor="black [3213]" strokeweight="1pt">
                 <v:stroke joinstyle="miter"/>
               </v:line>
             </w:pict>
@@ -448,7 +409,7 @@
           </mc:Choice>
           <mc:Fallback>
             <w:pict>
-              <v:line w14:anchorId="67E7C790" id="Straight Connector 5" o:spid="_x0000_s1026" style="position:absolute;flip:y;z-index:251661312;visibility:visible;mso-wrap-style:square;mso-wrap-distance-left:9pt;mso-wrap-distance-top:0;mso-wrap-distance-right:9pt;mso-wrap-distance-bottom:0;mso-position-horizontal:absolute;mso-position-horizontal-relative:text;mso-position-vertical:absolute;mso-position-vertical-relative:text" from="-.6pt,19.4pt" to="509.2pt,19.65pt" o:gfxdata="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" strokecolor="black [3213]" strokeweight="1pt">
+              <v:line w14:anchorId="58B37785" id="Straight Connector 5" o:spid="_x0000_s1026" style="position:absolute;flip:y;z-index:251661312;visibility:visible;mso-wrap-style:square;mso-wrap-distance-left:9pt;mso-wrap-distance-top:0;mso-wrap-distance-right:9pt;mso-wrap-distance-bottom:0;mso-position-horizontal:absolute;mso-position-horizontal-relative:text;mso-position-vertical:absolute;mso-position-vertical-relative:text" from="-.6pt,19.4pt" to="509.2pt,19.65pt" o:gfxdata="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" strokecolor="black [3213]" strokeweight="1pt">
                 <v:stroke joinstyle="miter"/>
               </v:line>
             </w:pict>
@@ -493,15 +454,31 @@
           <w:b/>
           <w:bCs/>
         </w:rPr>
-        <w:t xml:space="preserve">Web Developer Intern </w:t>
-      </w:r>
-      <w:r>
-        <w:rPr>
-          <w:rFonts w:ascii="Arial" w:hAnsi="Arial" w:cs="Arial"/>
-          <w:b/>
-          <w:bCs/>
-        </w:rPr>
-        <w:tab/>
+        <w:t>Lead Front</w:t>
+      </w:r>
+      <w:r>
+        <w:rPr>
+          <w:rFonts w:ascii="Arial" w:hAnsi="Arial" w:cs="Arial"/>
+          <w:b/>
+          <w:bCs/>
+        </w:rPr>
+        <w:t>e</w:t>
+      </w:r>
+      <w:r>
+        <w:rPr>
+          <w:rFonts w:ascii="Arial" w:hAnsi="Arial" w:cs="Arial"/>
+          <w:b/>
+          <w:bCs/>
+        </w:rPr>
+        <w:t xml:space="preserve">nd </w:t>
+      </w:r>
+      <w:r>
+        <w:rPr>
+          <w:rFonts w:ascii="Arial" w:hAnsi="Arial" w:cs="Arial"/>
+          <w:b/>
+          <w:bCs/>
+        </w:rPr>
+        <w:t>Developer</w:t>
       </w:r>
       <w:r>
         <w:rPr>
@@ -567,28 +544,46 @@
           <w:i/>
           <w:iCs/>
         </w:rPr>
-        <w:t>Jan 2024 - March 2024</w:t>
-      </w:r>
-    </w:p>
-    <w:p>
-      <w:pPr>
-        <w:spacing w:line="360" w:lineRule="auto"/>
-        <w:rPr>
-          <w:rFonts w:ascii="Arial" w:eastAsia="SimSun" w:hAnsi="Arial" w:cs="Arial"/>
+        <w:t>May</w:t>
+      </w:r>
+      <w:r>
+        <w:rPr>
+          <w:rFonts w:ascii="Arial" w:hAnsi="Arial" w:cs="Arial"/>
+          <w:b/>
+          <w:bCs/>
           <w:i/>
           <w:iCs/>
         </w:rPr>
-      </w:pPr>
-      <w:proofErr w:type="spellStart"/>
-      <w:r>
-        <w:rPr>
-          <w:rFonts w:ascii="Arial" w:hAnsi="Arial" w:cs="Arial"/>
-          <w:b/>
-          <w:bCs/>
-        </w:rPr>
-        <w:t>Codivesky</w:t>
-      </w:r>
-      <w:proofErr w:type="spellEnd"/>
+        <w:t xml:space="preserve"> 2024 -</w:t>
+      </w:r>
+      <w:r>
+        <w:rPr>
+          <w:rFonts w:ascii="Arial" w:hAnsi="Arial" w:cs="Arial"/>
+          <w:b/>
+          <w:bCs/>
+          <w:i/>
+          <w:iCs/>
+        </w:rPr>
+        <w:t xml:space="preserve"> Present</w:t>
+      </w:r>
+    </w:p>
+    <w:p>
+      <w:pPr>
+        <w:spacing w:line="360" w:lineRule="auto"/>
+        <w:rPr>
+          <w:rFonts w:ascii="Arial" w:eastAsia="SimSun" w:hAnsi="Arial" w:cs="Arial"/>
+          <w:i/>
+          <w:iCs/>
+        </w:rPr>
+      </w:pPr>
+      <w:r>
+        <w:rPr>
+          <w:rFonts w:ascii="Arial" w:hAnsi="Arial" w:cs="Arial"/>
+          <w:b/>
+          <w:bCs/>
+        </w:rPr>
+        <w:t>Abikeadecourt</w:t>
+      </w:r>
       <w:r>
         <w:rPr>
           <w:rFonts w:ascii="Arial" w:hAnsi="Arial" w:cs="Arial"/>
@@ -603,38 +598,20 @@
           <w:b/>
           <w:bCs/>
         </w:rPr>
-        <w:tab/>
-      </w:r>
-      <w:r>
-        <w:rPr>
-          <w:rFonts w:ascii="Arial" w:hAnsi="Arial" w:cs="Arial"/>
-          <w:b/>
-          <w:bCs/>
-        </w:rPr>
-        <w:tab/>
-      </w:r>
-      <w:r>
-        <w:rPr>
-          <w:rFonts w:ascii="Arial" w:eastAsia="SimSun" w:hAnsi="Arial" w:cs="Arial"/>
-        </w:rPr>
-        <w:tab/>
-      </w:r>
-      <w:r>
-        <w:rPr>
-          <w:rFonts w:ascii="Arial" w:eastAsia="SimSun" w:hAnsi="Arial" w:cs="Arial"/>
-        </w:rPr>
-        <w:tab/>
-      </w:r>
-      <w:r>
-        <w:rPr>
-          <w:rFonts w:ascii="Arial" w:eastAsia="SimSun" w:hAnsi="Arial" w:cs="Arial"/>
-        </w:rPr>
-        <w:tab/>
-      </w:r>
-      <w:r>
-        <w:rPr>
-          <w:rFonts w:ascii="Arial" w:eastAsia="SimSun" w:hAnsi="Arial" w:cs="Arial"/>
-        </w:rPr>
+        <w:t xml:space="preserve"> </w:t>
+      </w:r>
+      <w:hyperlink r:id="rId7" w:history="1">
+        <w:r>
+          <w:rPr>
+            <w:rStyle w:val="Hyperlink"/>
+            <w:rFonts w:ascii="Arial" w:hAnsi="Arial"/>
+            <w:b/>
+            <w:bCs/>
+          </w:rPr>
+          <w:t>https://www.abikeadecourt.com</w:t>
+        </w:r>
+      </w:hyperlink>
+      <w:r>
         <w:tab/>
       </w:r>
       <w:r>
@@ -689,7 +666,27 @@
         <w:rPr>
           <w:rFonts w:ascii="Arial" w:eastAsia="SimSun" w:hAnsi="Arial" w:cs="Arial"/>
         </w:rPr>
-        <w:t>Collaborated with other Interns and engineers on projects to create new brands, design systems, and websites for potentials clients.</w:t>
+        <w:t xml:space="preserve">Developed the frontend for </w:t>
+      </w:r>
+      <w:r>
+        <w:rPr>
+          <w:rFonts w:ascii="Arial" w:eastAsia="SimSun" w:hAnsi="Arial" w:cs="Arial"/>
+          <w:b/>
+          <w:bCs/>
+        </w:rPr>
+        <w:t>Abikeadecourt Hostel</w:t>
+      </w:r>
+      <w:r>
+        <w:rPr>
+          <w:rFonts w:ascii="Arial" w:eastAsia="SimSun" w:hAnsi="Arial" w:cs="Arial"/>
+        </w:rPr>
+        <w:t>, a platform connecting students with available hostel accommodations</w:t>
+      </w:r>
+      <w:r>
+        <w:rPr>
+          <w:rFonts w:ascii="Arial" w:eastAsia="SimSun" w:hAnsi="Arial" w:cs="Arial"/>
+        </w:rPr>
+        <w:t>.</w:t>
       </w:r>
     </w:p>
     <w:p>
@@ -709,7 +706,21 @@
         <w:rPr>
           <w:rFonts w:ascii="Arial" w:eastAsia="SimSun" w:hAnsi="Arial" w:cs="Arial"/>
         </w:rPr>
-        <w:t>Turn design pages and specific components into HTML, CSS and JavaScript</w:t>
+        <w:t xml:space="preserve">Built a </w:t>
+      </w:r>
+      <w:r>
+        <w:rPr>
+          <w:rFonts w:ascii="Arial" w:eastAsia="SimSun" w:hAnsi="Arial" w:cs="Arial"/>
+          <w:b/>
+          <w:bCs/>
+        </w:rPr>
+        <w:t>user-friendly admin panel</w:t>
+      </w:r>
+      <w:r>
+        <w:rPr>
+          <w:rFonts w:ascii="Arial" w:eastAsia="SimSun" w:hAnsi="Arial" w:cs="Arial"/>
+        </w:rPr>
+        <w:t xml:space="preserve"> to manage property listings and streamline communication between students and landlords.</w:t>
       </w:r>
     </w:p>
     <w:p>
@@ -729,7 +740,35 @@
         <w:rPr>
           <w:rFonts w:ascii="Arial" w:eastAsia="SimSun" w:hAnsi="Arial" w:cs="Arial"/>
         </w:rPr>
-        <w:t>Utilized HTML, CSS and JavaScript to create visually appealing and responsive web pages that met client requirements.</w:t>
+        <w:t xml:space="preserve">Translated design mockups into </w:t>
+      </w:r>
+      <w:r>
+        <w:rPr>
+          <w:rFonts w:ascii="Arial" w:eastAsia="SimSun" w:hAnsi="Arial" w:cs="Arial"/>
+          <w:b/>
+          <w:bCs/>
+        </w:rPr>
+        <w:t>responsive and interactive UI</w:t>
+      </w:r>
+      <w:r>
+        <w:rPr>
+          <w:rFonts w:ascii="Arial" w:eastAsia="SimSun" w:hAnsi="Arial" w:cs="Arial"/>
+        </w:rPr>
+        <w:t xml:space="preserve"> using </w:t>
+      </w:r>
+      <w:r>
+        <w:rPr>
+          <w:rFonts w:ascii="Arial" w:eastAsia="SimSun" w:hAnsi="Arial" w:cs="Arial"/>
+          <w:b/>
+          <w:bCs/>
+        </w:rPr>
+        <w:t>React.js, Tailwind CSS, and JavaScript</w:t>
+      </w:r>
+      <w:r>
+        <w:rPr>
+          <w:rFonts w:ascii="Arial" w:eastAsia="SimSun" w:hAnsi="Arial" w:cs="Arial"/>
+        </w:rPr>
+        <w:t>.</w:t>
       </w:r>
     </w:p>
     <w:p>
@@ -741,26 +780,62 @@
         <w:spacing w:line="360" w:lineRule="auto"/>
         <w:rPr>
           <w:rFonts w:ascii="Arial" w:hAnsi="Arial" w:cs="Arial"/>
-        </w:rPr>
-      </w:pPr>
-      <w:r>
-        <w:rPr>
-          <w:rFonts w:ascii="Arial" w:hAnsi="Arial"/>
-        </w:rPr>
-        <w:t>Collaborated with back-end developers to improve website functionality and integrate new features.</w:t>
-      </w:r>
-    </w:p>
-    <w:p>
-      <w:pPr>
-        <w:rPr>
-          <w:rFonts w:ascii="Arial" w:hAnsi="Arial" w:cs="Arial"/>
-          <w:b/>
-          <w:bCs/>
-        </w:rPr>
-      </w:pPr>
-    </w:p>
-    <w:p>
-      <w:pPr>
+          <w:b/>
+          <w:bCs/>
+        </w:rPr>
+      </w:pPr>
+      <w:r>
+        <w:rPr>
+          <w:rFonts w:ascii="Arial" w:hAnsi="Arial"/>
+        </w:rPr>
+        <w:t xml:space="preserve">Integrated a </w:t>
+      </w:r>
+      <w:r>
+        <w:rPr>
+          <w:rFonts w:ascii="Arial" w:hAnsi="Arial"/>
+          <w:b/>
+          <w:bCs/>
+        </w:rPr>
+        <w:t>content management system (CMS)</w:t>
+      </w:r>
+      <w:r>
+        <w:rPr>
+          <w:rFonts w:ascii="Arial" w:hAnsi="Arial"/>
+        </w:rPr>
+        <w:t xml:space="preserve"> to facilitate easy updates and maintenance.</w:t>
+      </w:r>
+    </w:p>
+    <w:p>
+      <w:pPr>
+        <w:numPr>
+          <w:ilvl w:val="0"/>
+          <w:numId w:val="1"/>
+        </w:numPr>
+        <w:spacing w:line="360" w:lineRule="auto"/>
+        <w:rPr>
+          <w:rFonts w:ascii="Arial" w:hAnsi="Arial"/>
+        </w:rPr>
+      </w:pPr>
+      <w:r>
+        <w:rPr>
+          <w:rFonts w:ascii="Arial" w:hAnsi="Arial" w:cs="Arial"/>
+          <w:b/>
+          <w:bCs/>
+        </w:rPr>
+        <w:t>Worked closely with backend developers to optimize website performance and implement new features.</w:t>
+      </w:r>
+    </w:p>
+    <w:p>
+      <w:pPr>
+        <w:spacing w:line="360" w:lineRule="auto"/>
+        <w:rPr>
+          <w:rFonts w:ascii="Arial" w:hAnsi="Arial"/>
+        </w:rPr>
+      </w:pPr>
+    </w:p>
+    <w:p>
+      <w:pPr>
+        <w:spacing w:line="360" w:lineRule="auto"/>
         <w:rPr>
           <w:rFonts w:ascii="Arial" w:hAnsi="Arial" w:cs="Arial"/>
           <w:b/>
@@ -775,7 +850,71 @@
           <w:b/>
           <w:bCs/>
         </w:rPr>
-        <w:t xml:space="preserve">Student Ambassador </w:t>
+        <w:t>Frontend Developer</w:t>
+      </w:r>
+      <w:r>
+        <w:rPr>
+          <w:rFonts w:ascii="Arial" w:hAnsi="Arial" w:cs="Arial"/>
+          <w:b/>
+          <w:bCs/>
+        </w:rPr>
+        <w:tab/>
+      </w:r>
+      <w:r>
+        <w:rPr>
+          <w:rFonts w:ascii="Arial" w:hAnsi="Arial" w:cs="Arial"/>
+          <w:b/>
+          <w:bCs/>
+        </w:rPr>
+        <w:tab/>
+      </w:r>
+      <w:r>
+        <w:rPr>
+          <w:rFonts w:ascii="Arial" w:hAnsi="Arial" w:cs="Arial"/>
+          <w:b/>
+          <w:bCs/>
+        </w:rPr>
+        <w:tab/>
+      </w:r>
+      <w:r>
+        <w:rPr>
+          <w:rFonts w:ascii="Arial" w:hAnsi="Arial" w:cs="Arial"/>
+          <w:b/>
+          <w:bCs/>
+        </w:rPr>
+        <w:tab/>
+      </w:r>
+      <w:r>
+        <w:rPr>
+          <w:rFonts w:ascii="Arial" w:hAnsi="Arial" w:cs="Arial"/>
+          <w:b/>
+          <w:bCs/>
+        </w:rPr>
+        <w:tab/>
+      </w:r>
+      <w:r>
+        <w:rPr>
+          <w:rFonts w:ascii="Arial" w:hAnsi="Arial" w:cs="Arial"/>
+          <w:b/>
+          <w:bCs/>
+        </w:rPr>
+        <w:tab/>
+      </w:r>
+      <w:r>
+        <w:rPr>
+          <w:rFonts w:ascii="Arial" w:hAnsi="Arial" w:cs="Arial"/>
+          <w:b/>
+          <w:bCs/>
+        </w:rPr>
+        <w:tab/>
+      </w:r>
+      <w:r>
+        <w:rPr>
+          <w:rFonts w:ascii="Arial" w:hAnsi="Arial" w:cs="Arial"/>
+          <w:b/>
+          <w:bCs/>
+        </w:rPr>
+        <w:t xml:space="preserve">Sept </w:t>
       </w:r>
       <w:r>
         <w:rPr>
@@ -785,7 +924,7 @@
           <w:i/>
           <w:iCs/>
         </w:rPr>
-        <w:tab/>
+        <w:t>202</w:t>
       </w:r>
       <w:r>
         <w:rPr>
@@ -795,7 +934,7 @@
           <w:i/>
           <w:iCs/>
         </w:rPr>
-        <w:tab/>
+        <w:t>2</w:t>
       </w:r>
       <w:r>
         <w:rPr>
@@ -805,39 +944,281 @@
           <w:i/>
           <w:iCs/>
         </w:rPr>
-        <w:tab/>
-      </w:r>
-      <w:r>
-        <w:rPr>
-          <w:rFonts w:ascii="Arial" w:hAnsi="Arial" w:cs="Arial"/>
-          <w:b/>
-          <w:bCs/>
+        <w:t xml:space="preserve"> - Present</w:t>
+      </w:r>
+    </w:p>
+    <w:p>
+      <w:pPr>
+        <w:spacing w:line="360" w:lineRule="auto"/>
+        <w:rPr>
+          <w:rFonts w:ascii="Arial" w:eastAsia="SimSun" w:hAnsi="Arial" w:cs="Arial"/>
           <w:i/>
           <w:iCs/>
         </w:rPr>
-        <w:tab/>
-      </w:r>
-      <w:r>
-        <w:rPr>
-          <w:rFonts w:ascii="Arial" w:hAnsi="Arial" w:cs="Arial"/>
-          <w:b/>
-          <w:bCs/>
+      </w:pPr>
+      <w:r>
+        <w:rPr>
+          <w:rFonts w:ascii="Arial" w:hAnsi="Arial" w:cs="Arial"/>
+          <w:b/>
+          <w:bCs/>
+        </w:rPr>
+        <w:t>Rigan-Tech</w:t>
+      </w:r>
+      <w:r>
+        <w:rPr>
+          <w:rFonts w:ascii="Arial" w:hAnsi="Arial" w:cs="Arial"/>
+          <w:b/>
+          <w:bCs/>
+        </w:rPr>
+        <w:t xml:space="preserve"> &amp; COO</w:t>
+      </w:r>
+      <w:r>
+        <w:rPr>
+          <w:rFonts w:ascii="Arial" w:hAnsi="Arial" w:cs="Arial"/>
+          <w:b/>
+          <w:bCs/>
+        </w:rPr>
+        <w:t xml:space="preserve"> | </w:t>
+      </w:r>
+      <w:bookmarkStart w:id="1" w:name="_Hlk192864976"/>
+      <w:r>
+        <w:rPr>
+          <w:rFonts w:ascii="Arial" w:hAnsi="Arial"/>
+          <w:b/>
+          <w:bCs/>
+        </w:rPr>
+        <w:fldChar w:fldCharType="begin"/>
+      </w:r>
+      <w:r>
+        <w:rPr>
+          <w:rFonts w:ascii="Arial" w:hAnsi="Arial"/>
+          <w:b/>
+          <w:bCs/>
+        </w:rPr>
+        <w:instrText>HYPERLINK "https://riganhub.pythonanywhere.com"</w:instrText>
+      </w:r>
+      <w:r>
+        <w:rPr>
+          <w:rFonts w:ascii="Arial" w:hAnsi="Arial"/>
+          <w:b/>
+          <w:bCs/>
+        </w:rPr>
+      </w:r>
+      <w:r>
+        <w:rPr>
+          <w:rFonts w:ascii="Arial" w:hAnsi="Arial"/>
+          <w:b/>
+          <w:bCs/>
+        </w:rPr>
+        <w:fldChar w:fldCharType="separate"/>
+      </w:r>
+      <w:r>
+        <w:rPr>
+          <w:rStyle w:val="Hyperlink"/>
+          <w:rFonts w:ascii="Arial" w:hAnsi="Arial"/>
+          <w:b/>
+          <w:bCs/>
+        </w:rPr>
+        <w:t>https://riganhub.pythonanywhere.com</w:t>
+      </w:r>
+      <w:bookmarkEnd w:id="1"/>
+      <w:r>
+        <w:rPr>
+          <w:rFonts w:ascii="Arial" w:hAnsi="Arial"/>
+          <w:b/>
+          <w:bCs/>
+        </w:rPr>
+        <w:fldChar w:fldCharType="end"/>
+      </w:r>
+      <w:r>
+        <w:rPr>
+          <w:rFonts w:ascii="Arial" w:eastAsia="SimSun" w:hAnsi="Arial" w:cs="Arial"/>
+        </w:rPr>
+        <w:tab/>
+      </w:r>
+      <w:r>
+        <w:rPr>
+          <w:rFonts w:ascii="Arial" w:eastAsia="SimSun" w:hAnsi="Arial" w:cs="Arial"/>
+        </w:rPr>
+        <w:tab/>
+      </w:r>
+      <w:r>
+        <w:rPr>
+          <w:rFonts w:ascii="Arial" w:eastAsia="SimSun" w:hAnsi="Arial" w:cs="Arial"/>
           <w:i/>
           <w:iCs/>
         </w:rPr>
-        <w:tab/>
-      </w:r>
-      <w:r>
-        <w:rPr>
-          <w:rFonts w:ascii="Arial" w:hAnsi="Arial" w:cs="Arial"/>
-          <w:b/>
-          <w:bCs/>
+        <w:t>Remote</w:t>
+      </w:r>
+      <w:r>
+        <w:rPr>
+          <w:rFonts w:ascii="Arial" w:eastAsia="SimSun" w:hAnsi="Arial" w:cs="Arial"/>
           <w:i/>
           <w:iCs/>
         </w:rPr>
-        <w:tab/>
-      </w:r>
-      <w:r>
+        <w:t xml:space="preserve"> - Nigeria</w:t>
+      </w:r>
+    </w:p>
+    <w:p>
+      <w:pPr>
+        <w:spacing w:line="360" w:lineRule="auto"/>
+        <w:rPr>
+          <w:rFonts w:ascii="Arial" w:eastAsia="SimSun" w:hAnsi="Arial" w:cs="Arial"/>
+        </w:rPr>
+      </w:pPr>
+    </w:p>
+    <w:p>
+      <w:pPr>
+        <w:numPr>
+          <w:ilvl w:val="0"/>
+          <w:numId w:val="1"/>
+        </w:numPr>
+        <w:spacing w:line="360" w:lineRule="auto"/>
+        <w:rPr>
+          <w:rFonts w:ascii="Arial" w:hAnsi="Arial" w:cs="Arial"/>
+          <w:b/>
+          <w:bCs/>
+        </w:rPr>
+      </w:pPr>
+      <w:r>
+        <w:rPr>
+          <w:rFonts w:ascii="Arial" w:eastAsia="SimSun" w:hAnsi="Arial" w:cs="Arial"/>
+        </w:rPr>
+        <w:t xml:space="preserve">Co-founded </w:t>
+      </w:r>
+      <w:r>
+        <w:rPr>
+          <w:rFonts w:ascii="Arial" w:eastAsia="SimSun" w:hAnsi="Arial" w:cs="Arial"/>
+          <w:b/>
+          <w:bCs/>
+        </w:rPr>
+        <w:t>Rigan-Tech</w:t>
+      </w:r>
+      <w:r>
+        <w:rPr>
+          <w:rFonts w:ascii="Arial" w:eastAsia="SimSun" w:hAnsi="Arial" w:cs="Arial"/>
+        </w:rPr>
+        <w:t>, a startup focused on building innovative web solutions for clients and internal projects</w:t>
+      </w:r>
+      <w:r>
+        <w:rPr>
+          <w:rFonts w:ascii="Arial" w:eastAsia="SimSun" w:hAnsi="Arial" w:cs="Arial"/>
+        </w:rPr>
+        <w:t xml:space="preserve"> </w:t>
+      </w:r>
+    </w:p>
+    <w:p>
+      <w:pPr>
+        <w:numPr>
+          <w:ilvl w:val="0"/>
+          <w:numId w:val="1"/>
+        </w:numPr>
+        <w:spacing w:line="360" w:lineRule="auto"/>
+        <w:rPr>
+          <w:rFonts w:ascii="Arial" w:hAnsi="Arial" w:cs="Arial"/>
+          <w:b/>
+          <w:bCs/>
+        </w:rPr>
+      </w:pPr>
+      <w:r>
+        <w:rPr>
+          <w:rFonts w:ascii="Arial" w:hAnsi="Arial" w:cs="Arial"/>
+          <w:b/>
+          <w:bCs/>
+        </w:rPr>
+        <w:t xml:space="preserve">Led frontend development for various projects, utilizing React.js, Next.js, Tailwind CSS, and TypeScript to deliver scalable and responsive applications. </w:t>
+      </w:r>
+    </w:p>
+    <w:p>
+      <w:pPr>
+        <w:numPr>
+          <w:ilvl w:val="0"/>
+          <w:numId w:val="1"/>
+        </w:numPr>
+        <w:spacing w:line="360" w:lineRule="auto"/>
+        <w:rPr>
+          <w:rFonts w:ascii="Arial" w:hAnsi="Arial" w:cs="Arial"/>
+          <w:b/>
+          <w:bCs/>
+        </w:rPr>
+      </w:pPr>
+      <w:r>
+        <w:rPr>
+          <w:rFonts w:ascii="Arial" w:hAnsi="Arial" w:cs="Arial"/>
+          <w:b/>
+          <w:bCs/>
+        </w:rPr>
+        <w:t xml:space="preserve">Worked closely with a team of developers and designers to turn ideas into functional web platforms. </w:t>
+      </w:r>
+    </w:p>
+    <w:p>
+      <w:pPr>
+        <w:numPr>
+          <w:ilvl w:val="0"/>
+          <w:numId w:val="1"/>
+        </w:numPr>
+        <w:spacing w:line="360" w:lineRule="auto"/>
+        <w:rPr>
+          <w:rFonts w:ascii="Arial" w:hAnsi="Arial" w:cs="Arial"/>
+          <w:b/>
+          <w:bCs/>
+        </w:rPr>
+      </w:pPr>
+      <w:r>
+        <w:rPr>
+          <w:rFonts w:ascii="Arial" w:hAnsi="Arial" w:cs="Arial"/>
+          <w:b/>
+          <w:bCs/>
+        </w:rPr>
+        <w:t xml:space="preserve">Conducted training sessions for students and aspiring developers, similar to Skillarcadia, to help them build real-world web development skills. </w:t>
+      </w:r>
+    </w:p>
+    <w:p>
+      <w:pPr>
+        <w:numPr>
+          <w:ilvl w:val="0"/>
+          <w:numId w:val="1"/>
+        </w:numPr>
+        <w:spacing w:line="360" w:lineRule="auto"/>
+        <w:rPr>
+          <w:rFonts w:ascii="Arial" w:hAnsi="Arial" w:cs="Arial"/>
+          <w:b/>
+          <w:bCs/>
+        </w:rPr>
+      </w:pPr>
+      <w:r>
+        <w:rPr>
+          <w:rFonts w:ascii="Arial" w:hAnsi="Arial" w:cs="Arial"/>
+          <w:b/>
+          <w:bCs/>
+        </w:rPr>
+        <w:t>Maintained and managed the GitHub organization, ensuring proper documentation and version control for all projects.</w:t>
+      </w:r>
+    </w:p>
+    <w:p>
+      <w:pPr>
+        <w:spacing w:line="360" w:lineRule="auto"/>
+        <w:ind w:left="420"/>
+        <w:rPr>
+          <w:rFonts w:ascii="Arial" w:hAnsi="Arial" w:cs="Arial"/>
+          <w:b/>
+          <w:bCs/>
+        </w:rPr>
+      </w:pPr>
+    </w:p>
+    <w:p>
+      <w:pPr>
+        <w:spacing w:line="360" w:lineRule="auto"/>
+        <w:rPr>
+          <w:rFonts w:ascii="Arial" w:hAnsi="Arial" w:cs="Arial"/>
+          <w:b/>
+          <w:bCs/>
+        </w:rPr>
+      </w:pPr>
+    </w:p>
+    <w:p>
+      <w:pPr>
+        <w:spacing w:line="360" w:lineRule="auto"/>
         <w:rPr>
           <w:rFonts w:ascii="Arial" w:hAnsi="Arial" w:cs="Arial"/>
           <w:b/>
@@ -845,6 +1226,78 @@
           <w:i/>
           <w:iCs/>
         </w:rPr>
+      </w:pPr>
+      <w:r>
+        <w:rPr>
+          <w:rFonts w:ascii="Arial" w:hAnsi="Arial" w:cs="Arial"/>
+          <w:b/>
+          <w:bCs/>
+        </w:rPr>
+        <w:lastRenderedPageBreak/>
+        <w:t xml:space="preserve">Web Developer Intern </w:t>
+      </w:r>
+      <w:r>
+        <w:rPr>
+          <w:rFonts w:ascii="Arial" w:hAnsi="Arial" w:cs="Arial"/>
+          <w:b/>
+          <w:bCs/>
+        </w:rPr>
+        <w:tab/>
+      </w:r>
+      <w:r>
+        <w:rPr>
+          <w:rFonts w:ascii="Arial" w:hAnsi="Arial" w:cs="Arial"/>
+          <w:b/>
+          <w:bCs/>
+        </w:rPr>
+        <w:tab/>
+      </w:r>
+      <w:r>
+        <w:rPr>
+          <w:rFonts w:ascii="Arial" w:hAnsi="Arial" w:cs="Arial"/>
+          <w:b/>
+          <w:bCs/>
+        </w:rPr>
+        <w:tab/>
+      </w:r>
+      <w:r>
+        <w:rPr>
+          <w:rFonts w:ascii="Arial" w:hAnsi="Arial" w:cs="Arial"/>
+          <w:b/>
+          <w:bCs/>
+        </w:rPr>
+        <w:tab/>
+      </w:r>
+      <w:r>
+        <w:rPr>
+          <w:rFonts w:ascii="Arial" w:hAnsi="Arial" w:cs="Arial"/>
+          <w:b/>
+          <w:bCs/>
+        </w:rPr>
+        <w:tab/>
+      </w:r>
+      <w:r>
+        <w:rPr>
+          <w:rFonts w:ascii="Arial" w:hAnsi="Arial" w:cs="Arial"/>
+          <w:b/>
+          <w:bCs/>
+        </w:rPr>
+        <w:tab/>
+      </w:r>
+      <w:r>
+        <w:rPr>
+          <w:rFonts w:ascii="Arial" w:hAnsi="Arial" w:cs="Arial"/>
+          <w:b/>
+          <w:bCs/>
+        </w:rPr>
+        <w:tab/>
+      </w:r>
+      <w:r>
+        <w:rPr>
+          <w:rFonts w:ascii="Arial" w:hAnsi="Arial" w:cs="Arial"/>
+          <w:b/>
+          <w:bCs/>
+        </w:rPr>
         <w:tab/>
       </w:r>
       <w:r>
@@ -855,37 +1308,335 @@
           <w:i/>
           <w:iCs/>
         </w:rPr>
-        <w:tab/>
-        <w:t>Dec 2023 - Present</w:t>
-      </w:r>
-    </w:p>
-    <w:p>
-      <w:pPr>
-        <w:rPr>
-          <w:rFonts w:ascii="Arial" w:hAnsi="Arial"/>
+        <w:t>Jan 2024 - March 2024</w:t>
+      </w:r>
+    </w:p>
+    <w:p>
+      <w:pPr>
+        <w:spacing w:line="360" w:lineRule="auto"/>
+        <w:rPr>
+          <w:rFonts w:ascii="Arial" w:eastAsia="SimSun" w:hAnsi="Arial" w:cs="Arial"/>
           <w:i/>
           <w:iCs/>
         </w:rPr>
       </w:pPr>
-      <w:proofErr w:type="spellStart"/>
-      <w:r>
-        <w:rPr>
-          <w:rFonts w:ascii="Arial" w:hAnsi="Arial" w:cs="Arial"/>
-          <w:b/>
-          <w:bCs/>
-        </w:rPr>
-        <w:t>Halofi</w:t>
-      </w:r>
-      <w:proofErr w:type="spellEnd"/>
-      <w:r>
-        <w:rPr>
-          <w:rFonts w:ascii="Arial" w:hAnsi="Arial" w:cs="Arial"/>
-          <w:b/>
-          <w:bCs/>
-        </w:rPr>
-        <w:t xml:space="preserve"> | </w:t>
-      </w:r>
-      <w:hyperlink r:id="rId7" w:history="1">
+      <w:r>
+        <w:rPr>
+          <w:rFonts w:ascii="Arial" w:hAnsi="Arial" w:cs="Arial"/>
+          <w:b/>
+          <w:bCs/>
+        </w:rPr>
+        <w:t>Codivesky |</w:t>
+      </w:r>
+      <w:r>
+        <w:rPr>
+          <w:rFonts w:ascii="Arial" w:hAnsi="Arial" w:cs="Arial"/>
+          <w:b/>
+          <w:bCs/>
+        </w:rPr>
+        <w:tab/>
+      </w:r>
+      <w:r>
+        <w:rPr>
+          <w:rFonts w:ascii="Arial" w:hAnsi="Arial" w:cs="Arial"/>
+          <w:b/>
+          <w:bCs/>
+        </w:rPr>
+        <w:tab/>
+      </w:r>
+      <w:r>
+        <w:rPr>
+          <w:rFonts w:ascii="Arial" w:eastAsia="SimSun" w:hAnsi="Arial" w:cs="Arial"/>
+        </w:rPr>
+        <w:tab/>
+      </w:r>
+      <w:r>
+        <w:rPr>
+          <w:rFonts w:ascii="Arial" w:eastAsia="SimSun" w:hAnsi="Arial" w:cs="Arial"/>
+        </w:rPr>
+        <w:tab/>
+      </w:r>
+      <w:r>
+        <w:rPr>
+          <w:rFonts w:ascii="Arial" w:eastAsia="SimSun" w:hAnsi="Arial" w:cs="Arial"/>
+        </w:rPr>
+        <w:tab/>
+      </w:r>
+      <w:r>
+        <w:rPr>
+          <w:rFonts w:ascii="Arial" w:eastAsia="SimSun" w:hAnsi="Arial" w:cs="Arial"/>
+        </w:rPr>
+        <w:tab/>
+      </w:r>
+      <w:r>
+        <w:rPr>
+          <w:rFonts w:ascii="Arial" w:eastAsia="SimSun" w:hAnsi="Arial" w:cs="Arial"/>
+        </w:rPr>
+        <w:tab/>
+      </w:r>
+      <w:r>
+        <w:rPr>
+          <w:rFonts w:ascii="Arial" w:eastAsia="SimSun" w:hAnsi="Arial" w:cs="Arial"/>
+        </w:rPr>
+        <w:tab/>
+      </w:r>
+      <w:r>
+        <w:rPr>
+          <w:rFonts w:ascii="Arial" w:eastAsia="SimSun" w:hAnsi="Arial" w:cs="Arial"/>
+        </w:rPr>
+        <w:tab/>
+      </w:r>
+      <w:r>
+        <w:rPr>
+          <w:rFonts w:ascii="Arial" w:eastAsia="SimSun" w:hAnsi="Arial" w:cs="Arial"/>
+          <w:i/>
+          <w:iCs/>
+        </w:rPr>
+        <w:t>Remote - Lagos, Nigeria</w:t>
+      </w:r>
+    </w:p>
+    <w:p>
+      <w:pPr>
+        <w:spacing w:line="360" w:lineRule="auto"/>
+        <w:rPr>
+          <w:rFonts w:ascii="Arial" w:eastAsia="SimSun" w:hAnsi="Arial" w:cs="Arial"/>
+        </w:rPr>
+      </w:pPr>
+    </w:p>
+    <w:p>
+      <w:pPr>
+        <w:numPr>
+          <w:ilvl w:val="0"/>
+          <w:numId w:val="1"/>
+        </w:numPr>
+        <w:spacing w:line="360" w:lineRule="auto"/>
+        <w:rPr>
+          <w:rFonts w:ascii="Arial" w:hAnsi="Arial" w:cs="Arial"/>
+          <w:b/>
+          <w:bCs/>
+        </w:rPr>
+      </w:pPr>
+      <w:r>
+        <w:rPr>
+          <w:rFonts w:ascii="Arial" w:eastAsia="SimSun" w:hAnsi="Arial" w:cs="Arial"/>
+        </w:rPr>
+        <w:t>Collaborated with other Interns and engineers on projects to create new brands, design systems, and websites for potentials clients.</w:t>
+      </w:r>
+    </w:p>
+    <w:p>
+      <w:pPr>
+        <w:numPr>
+          <w:ilvl w:val="0"/>
+          <w:numId w:val="1"/>
+        </w:numPr>
+        <w:spacing w:line="360" w:lineRule="auto"/>
+        <w:rPr>
+          <w:rFonts w:ascii="Arial" w:hAnsi="Arial" w:cs="Arial"/>
+          <w:b/>
+          <w:bCs/>
+        </w:rPr>
+      </w:pPr>
+      <w:r>
+        <w:rPr>
+          <w:rFonts w:ascii="Arial" w:eastAsia="SimSun" w:hAnsi="Arial" w:cs="Arial"/>
+        </w:rPr>
+        <w:t>Turn design pages and specific components into HTML, CSS and JavaScript</w:t>
+      </w:r>
+    </w:p>
+    <w:p>
+      <w:pPr>
+        <w:numPr>
+          <w:ilvl w:val="0"/>
+          <w:numId w:val="1"/>
+        </w:numPr>
+        <w:spacing w:line="360" w:lineRule="auto"/>
+        <w:rPr>
+          <w:rFonts w:ascii="Arial" w:hAnsi="Arial" w:cs="Arial"/>
+          <w:b/>
+          <w:bCs/>
+        </w:rPr>
+      </w:pPr>
+      <w:r>
+        <w:rPr>
+          <w:rFonts w:ascii="Arial" w:eastAsia="SimSun" w:hAnsi="Arial" w:cs="Arial"/>
+        </w:rPr>
+        <w:t>Utilized HTML, CSS and JavaScript to create visually appealing and responsive web pages that met client requirements.</w:t>
+      </w:r>
+    </w:p>
+    <w:p>
+      <w:pPr>
+        <w:numPr>
+          <w:ilvl w:val="0"/>
+          <w:numId w:val="1"/>
+        </w:numPr>
+        <w:spacing w:line="360" w:lineRule="auto"/>
+        <w:rPr>
+          <w:rFonts w:ascii="Arial" w:hAnsi="Arial" w:cs="Arial"/>
+        </w:rPr>
+      </w:pPr>
+      <w:r>
+        <w:rPr>
+          <w:rFonts w:ascii="Arial" w:hAnsi="Arial"/>
+        </w:rPr>
+        <w:t>Collaborated with back-end developers to improve website functionality and integrate new features.</w:t>
+      </w:r>
+    </w:p>
+    <w:p>
+      <w:pPr>
+        <w:rPr>
+          <w:rFonts w:ascii="Arial" w:hAnsi="Arial" w:cs="Arial"/>
+          <w:b/>
+          <w:bCs/>
+        </w:rPr>
+      </w:pPr>
+    </w:p>
+    <w:p>
+      <w:pPr>
+        <w:rPr>
+          <w:rFonts w:ascii="Arial" w:hAnsi="Arial" w:cs="Arial"/>
+          <w:b/>
+          <w:bCs/>
+          <w:i/>
+          <w:iCs/>
+        </w:rPr>
+      </w:pPr>
+      <w:r>
+        <w:rPr>
+          <w:rFonts w:ascii="Arial" w:hAnsi="Arial" w:cs="Arial"/>
+          <w:b/>
+          <w:bCs/>
+        </w:rPr>
+        <w:t xml:space="preserve">Student Ambassador </w:t>
+      </w:r>
+      <w:r>
+        <w:rPr>
+          <w:rFonts w:ascii="Arial" w:hAnsi="Arial" w:cs="Arial"/>
+          <w:b/>
+          <w:bCs/>
+          <w:i/>
+          <w:iCs/>
+        </w:rPr>
+        <w:tab/>
+      </w:r>
+      <w:r>
+        <w:rPr>
+          <w:rFonts w:ascii="Arial" w:hAnsi="Arial" w:cs="Arial"/>
+          <w:b/>
+          <w:bCs/>
+          <w:i/>
+          <w:iCs/>
+        </w:rPr>
+        <w:tab/>
+      </w:r>
+      <w:r>
+        <w:rPr>
+          <w:rFonts w:ascii="Arial" w:hAnsi="Arial" w:cs="Arial"/>
+          <w:b/>
+          <w:bCs/>
+          <w:i/>
+          <w:iCs/>
+        </w:rPr>
+        <w:tab/>
+      </w:r>
+      <w:r>
+        <w:rPr>
+          <w:rFonts w:ascii="Arial" w:hAnsi="Arial" w:cs="Arial"/>
+          <w:b/>
+          <w:bCs/>
+          <w:i/>
+          <w:iCs/>
+        </w:rPr>
+        <w:tab/>
+      </w:r>
+      <w:r>
+        <w:rPr>
+          <w:rFonts w:ascii="Arial" w:hAnsi="Arial" w:cs="Arial"/>
+          <w:b/>
+          <w:bCs/>
+          <w:i/>
+          <w:iCs/>
+        </w:rPr>
+        <w:tab/>
+      </w:r>
+      <w:r>
+        <w:rPr>
+          <w:rFonts w:ascii="Arial" w:hAnsi="Arial" w:cs="Arial"/>
+          <w:b/>
+          <w:bCs/>
+          <w:i/>
+          <w:iCs/>
+        </w:rPr>
+        <w:tab/>
+      </w:r>
+      <w:r>
+        <w:rPr>
+          <w:rFonts w:ascii="Arial" w:hAnsi="Arial" w:cs="Arial"/>
+          <w:b/>
+          <w:bCs/>
+          <w:i/>
+          <w:iCs/>
+        </w:rPr>
+        <w:tab/>
+      </w:r>
+      <w:r>
+        <w:rPr>
+          <w:rFonts w:ascii="Arial" w:hAnsi="Arial" w:cs="Arial"/>
+          <w:b/>
+          <w:bCs/>
+          <w:i/>
+          <w:iCs/>
+        </w:rPr>
+        <w:tab/>
+        <w:t xml:space="preserve">Dec 2023 </w:t>
+      </w:r>
+      <w:r>
+        <w:rPr>
+          <w:rFonts w:ascii="Arial" w:hAnsi="Arial" w:cs="Arial"/>
+          <w:b/>
+          <w:bCs/>
+          <w:i/>
+          <w:iCs/>
+        </w:rPr>
+        <w:t>–</w:t>
+      </w:r>
+      <w:r>
+        <w:rPr>
+          <w:rFonts w:ascii="Arial" w:hAnsi="Arial" w:cs="Arial"/>
+          <w:b/>
+          <w:bCs/>
+          <w:i/>
+          <w:iCs/>
+        </w:rPr>
+        <w:t xml:space="preserve"> </w:t>
+      </w:r>
+      <w:r>
+        <w:rPr>
+          <w:rFonts w:ascii="Arial" w:hAnsi="Arial" w:cs="Arial"/>
+          <w:b/>
+          <w:bCs/>
+          <w:i/>
+          <w:iCs/>
+        </w:rPr>
+        <w:t>October 2025</w:t>
+      </w:r>
+    </w:p>
+    <w:p>
+      <w:pPr>
+        <w:rPr>
+          <w:rFonts w:ascii="Arial" w:hAnsi="Arial"/>
+          <w:i/>
+          <w:iCs/>
+        </w:rPr>
+      </w:pPr>
+      <w:r>
+        <w:rPr>
+          <w:rFonts w:ascii="Arial" w:hAnsi="Arial" w:cs="Arial"/>
+          <w:b/>
+          <w:bCs/>
+        </w:rPr>
+        <w:t xml:space="preserve">Halofi | </w:t>
+      </w:r>
+      <w:hyperlink r:id="rId8" w:history="1">
         <w:r>
           <w:rPr>
             <w:rStyle w:val="Hyperlink"/>
@@ -1003,21 +1754,7 @@
         <w:rPr>
           <w:rFonts w:ascii="Arial" w:hAnsi="Arial"/>
         </w:rPr>
-        <w:t xml:space="preserve">Effectively communicated </w:t>
-      </w:r>
-      <w:proofErr w:type="spellStart"/>
-      <w:r>
-        <w:rPr>
-          <w:rFonts w:ascii="Arial" w:hAnsi="Arial"/>
-        </w:rPr>
-        <w:t>Halofi's</w:t>
-      </w:r>
-      <w:proofErr w:type="spellEnd"/>
-      <w:r>
-        <w:rPr>
-          <w:rFonts w:ascii="Arial" w:hAnsi="Arial"/>
-        </w:rPr>
-        <w:t xml:space="preserve"> mission and offerings to a diverse student audience, fostering strong relationships with potential users.</w:t>
+        <w:t>Effectively communicated Halofi's mission and offerings to a diverse student audience, fostering strong relationships with potential users.</w:t>
       </w:r>
     </w:p>
     <w:p>
@@ -1035,21 +1772,7 @@
         <w:rPr>
           <w:rFonts w:ascii="Arial" w:hAnsi="Arial"/>
         </w:rPr>
-        <w:t xml:space="preserve">Collaborated with a team to develop engaging content (e.g., social media posts, presentations) to showcase </w:t>
-      </w:r>
-      <w:proofErr w:type="spellStart"/>
-      <w:r>
-        <w:rPr>
-          <w:rFonts w:ascii="Arial" w:hAnsi="Arial"/>
-        </w:rPr>
-        <w:t>Halofi's</w:t>
-      </w:r>
-      <w:proofErr w:type="spellEnd"/>
-      <w:r>
-        <w:rPr>
-          <w:rFonts w:ascii="Arial" w:hAnsi="Arial"/>
-        </w:rPr>
-        <w:t xml:space="preserve"> value proposition.</w:t>
+        <w:t>Collaborated with a team to develop engaging content (e.g., social media posts, presentations) to showcase Halofi's value proposition.</w:t>
       </w:r>
     </w:p>
     <w:p>
@@ -1066,35 +1789,7 @@
         <w:rPr>
           <w:rFonts w:ascii="Arial" w:hAnsi="Arial"/>
         </w:rPr>
-        <w:t xml:space="preserve">Participation in UX Testing for </w:t>
-      </w:r>
-      <w:proofErr w:type="spellStart"/>
-      <w:r>
-        <w:rPr>
-          <w:rFonts w:ascii="Arial" w:hAnsi="Arial"/>
-        </w:rPr>
-        <w:t>Halofi</w:t>
-      </w:r>
-      <w:proofErr w:type="spellEnd"/>
-      <w:r>
-        <w:rPr>
-          <w:rFonts w:ascii="Arial" w:hAnsi="Arial"/>
-        </w:rPr>
-        <w:t xml:space="preserve"> app, which has </w:t>
-      </w:r>
-      <w:proofErr w:type="gramStart"/>
-      <w:r>
-        <w:rPr>
-          <w:rFonts w:ascii="Arial" w:hAnsi="Arial"/>
-        </w:rPr>
-        <w:t>broaden</w:t>
-      </w:r>
-      <w:proofErr w:type="gramEnd"/>
-      <w:r>
-        <w:rPr>
-          <w:rFonts w:ascii="Arial" w:hAnsi="Arial"/>
-        </w:rPr>
-        <w:t xml:space="preserve"> my knowledge of Human Computer Interaction (HCI) and Usability.</w:t>
+        <w:t>Participation in UX Testing for Halofi app, which has broaden my knowledge of Human Computer Interaction (HCI) and Usability.</w:t>
       </w:r>
     </w:p>
     <w:p>
@@ -1203,49 +1898,18 @@
         </w:rPr>
         <w:t xml:space="preserve">Codevillage LLC | </w:t>
       </w:r>
-      <w:r>
-        <w:rPr>
-          <w:rFonts w:ascii="Arial" w:hAnsi="Arial"/>
-          <w:b/>
-          <w:bCs/>
-        </w:rPr>
-        <w:fldChar w:fldCharType="begin"/>
-      </w:r>
-      <w:r>
-        <w:rPr>
-          <w:rFonts w:ascii="Arial" w:hAnsi="Arial"/>
-          <w:b/>
-          <w:bCs/>
-          <w:lang w:val="de-DE"/>
-        </w:rPr>
-        <w:instrText>HYPERLINK "https://codevillage.ng/"</w:instrText>
-      </w:r>
-      <w:r>
-        <w:rPr>
-          <w:rFonts w:ascii="Arial" w:hAnsi="Arial"/>
-          <w:b/>
-          <w:bCs/>
-        </w:rPr>
-        <w:fldChar w:fldCharType="separate"/>
-      </w:r>
-      <w:r>
-        <w:rPr>
-          <w:rStyle w:val="Hyperlink"/>
-          <w:rFonts w:ascii="Arial" w:hAnsi="Arial"/>
-          <w:b/>
-          <w:bCs/>
-          <w:lang w:val="de-DE"/>
-        </w:rPr>
-        <w:t>https://codevillage.ng/</w:t>
-      </w:r>
-      <w:r>
-        <w:rPr>
-          <w:rFonts w:ascii="Arial" w:hAnsi="Arial"/>
-          <w:b/>
-          <w:bCs/>
-        </w:rPr>
-        <w:fldChar w:fldCharType="end"/>
-      </w:r>
+      <w:hyperlink r:id="rId9" w:history="1">
+        <w:r>
+          <w:rPr>
+            <w:rStyle w:val="Hyperlink"/>
+            <w:rFonts w:ascii="Arial" w:hAnsi="Arial"/>
+            <w:b/>
+            <w:bCs/>
+            <w:lang w:val="de-DE"/>
+          </w:rPr>
+          <w:t>https://codevillage.ng/</w:t>
+        </w:r>
+      </w:hyperlink>
       <w:r>
         <w:rPr>
           <w:rFonts w:ascii="Arial" w:hAnsi="Arial"/>
@@ -1351,21 +2015,7 @@
         <w:rPr>
           <w:rFonts w:ascii="Arial" w:hAnsi="Arial"/>
         </w:rPr>
-        <w:t xml:space="preserve">Developed a responsive e-commerce </w:t>
-      </w:r>
-      <w:proofErr w:type="gramStart"/>
-      <w:r>
-        <w:rPr>
-          <w:rFonts w:ascii="Arial" w:hAnsi="Arial"/>
-        </w:rPr>
-        <w:t>website,  country</w:t>
-      </w:r>
-      <w:proofErr w:type="gramEnd"/>
-      <w:r>
-        <w:rPr>
-          <w:rFonts w:ascii="Arial" w:hAnsi="Arial"/>
-        </w:rPr>
-        <w:t>-visualizing-app, using HTML, CSS and JavaScript for functionalities.</w:t>
+        <w:t>Developed a responsive e-commerce website,  country-visualizing-app, using HTML, CSS and JavaScript for functionalities.</w:t>
       </w:r>
     </w:p>
     <w:p>
@@ -1416,7 +2066,6 @@
           <w:noProof/>
           <w:sz w:val="18"/>
         </w:rPr>
-        <w:lastRenderedPageBreak/>
         <mc:AlternateContent>
           <mc:Choice Requires="wps">
             <w:drawing>
@@ -1475,7 +2124,7 @@
           </mc:Choice>
           <mc:Fallback>
             <w:pict>
-              <v:line w14:anchorId="6ECCAE7C" id="Straight Connector 6" o:spid="_x0000_s1026" style="position:absolute;flip:y;z-index:251662336;visibility:visible;mso-wrap-style:square;mso-wrap-distance-left:9pt;mso-wrap-distance-top:0;mso-wrap-distance-right:9pt;mso-wrap-distance-bottom:0;mso-position-horizontal:absolute;mso-position-horizontal-relative:text;mso-position-vertical:absolute;mso-position-vertical-relative:text" from="-.3pt,19pt" to="509.5pt,19.25pt" o:gfxdata="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" strokecolor="black [3213]" strokeweight="1pt">
+              <v:line w14:anchorId="7682A219" id="Straight Connector 6" o:spid="_x0000_s1026" style="position:absolute;flip:y;z-index:251662336;visibility:visible;mso-wrap-style:square;mso-wrap-distance-left:9pt;mso-wrap-distance-top:0;mso-wrap-distance-right:9pt;mso-wrap-distance-bottom:0;mso-position-horizontal:absolute;mso-position-horizontal-relative:text;mso-position-vertical:absolute;mso-position-vertical-relative:text" from="-.3pt,19pt" to="509.5pt,19.25pt" o:gfxdata="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" strokecolor="black [3213]" strokeweight="1pt">
                 <v:stroke joinstyle="miter"/>
               </v:line>
             </w:pict>
@@ -1570,21 +2219,7 @@
         <w:rPr>
           <w:rFonts w:ascii="Arial" w:hAnsi="Arial"/>
         </w:rPr>
-        <w:t xml:space="preserve">University of Ilorin • </w:t>
-      </w:r>
-      <w:proofErr w:type="spellStart"/>
-      <w:r>
-        <w:rPr>
-          <w:rFonts w:ascii="Arial" w:hAnsi="Arial"/>
-        </w:rPr>
-        <w:t>Kwara</w:t>
-      </w:r>
-      <w:proofErr w:type="spellEnd"/>
-      <w:r>
-        <w:rPr>
-          <w:rFonts w:ascii="Arial" w:hAnsi="Arial"/>
-        </w:rPr>
-        <w:t xml:space="preserve"> state, Nigeria.</w:t>
+        <w:t>University of Ilorin • Kwara state, Nigeria.</w:t>
       </w:r>
     </w:p>
     <w:p>
@@ -1676,7 +2311,7 @@
           </mc:Choice>
           <mc:Fallback>
             <w:pict>
-              <v:line w14:anchorId="5C36E257" id="Straight Connector 7" o:spid="_x0000_s1026" style="position:absolute;flip:y;z-index:251663360;visibility:visible;mso-wrap-style:square;mso-wrap-distance-left:9pt;mso-wrap-distance-top:0;mso-wrap-distance-right:9pt;mso-wrap-distance-bottom:0;mso-position-horizontal:absolute;mso-position-horizontal-relative:text;mso-position-vertical:absolute;mso-position-vertical-relative:text" from="-.3pt,18.35pt" to="509.5pt,18.6pt" o:gfxdata="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" strokecolor="black [3213]" strokeweight="1pt">
+              <v:line w14:anchorId="4C6AF9CD" id="Straight Connector 7" o:spid="_x0000_s1026" style="position:absolute;flip:y;z-index:251663360;visibility:visible;mso-wrap-style:square;mso-wrap-distance-left:9pt;mso-wrap-distance-top:0;mso-wrap-distance-right:9pt;mso-wrap-distance-bottom:0;mso-position-horizontal:absolute;mso-position-horizontal-relative:text;mso-position-vertical:absolute;mso-position-vertical-relative:text" from="-.3pt,18.35pt" to="509.5pt,18.6pt" o:gfxdata="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" strokecolor="black [3213]" strokeweight="1pt">
                 <v:stroke joinstyle="miter"/>
               </v:line>
             </w:pict>
@@ -1715,35 +2350,7 @@
         <w:rPr>
           <w:rFonts w:ascii="Arial" w:hAnsi="Arial"/>
         </w:rPr>
-        <w:t xml:space="preserve">: HTML, CSS, </w:t>
-      </w:r>
-      <w:proofErr w:type="spellStart"/>
-      <w:r>
-        <w:rPr>
-          <w:rFonts w:ascii="Arial" w:hAnsi="Arial"/>
-        </w:rPr>
-        <w:t>Javascript</w:t>
-      </w:r>
-      <w:proofErr w:type="spellEnd"/>
-      <w:r>
-        <w:rPr>
-          <w:rFonts w:ascii="Arial" w:hAnsi="Arial"/>
-        </w:rPr>
-        <w:t xml:space="preserve">, </w:t>
-      </w:r>
-      <w:proofErr w:type="spellStart"/>
-      <w:r>
-        <w:rPr>
-          <w:rFonts w:ascii="Arial" w:hAnsi="Arial"/>
-        </w:rPr>
-        <w:t>NextJS</w:t>
-      </w:r>
-      <w:proofErr w:type="spellEnd"/>
-      <w:r>
-        <w:rPr>
-          <w:rFonts w:ascii="Arial" w:hAnsi="Arial"/>
-        </w:rPr>
-        <w:t>, ReactJS, Typescript, GIT, Redux Toolkit, Tailwind CSS</w:t>
+        <w:t>: HTML, CSS, Javascript, NextJS, ReactJS, Typescript, GIT, Redux Toolkit, Tailwind CSS</w:t>
       </w:r>
     </w:p>
     <w:p>
@@ -1874,7 +2481,7 @@
           </mc:Choice>
           <mc:Fallback>
             <w:pict>
-              <v:line w14:anchorId="0B3A3861" id="Straight Connector 8" o:spid="_x0000_s1026" style="position:absolute;flip:y;z-index:251664384;visibility:visible;mso-wrap-style:square;mso-wrap-distance-left:9pt;mso-wrap-distance-top:0;mso-wrap-distance-right:9pt;mso-wrap-distance-bottom:0;mso-position-horizontal:absolute;mso-position-horizontal-relative:text;mso-position-vertical:absolute;mso-position-vertical-relative:text" from="-.3pt,16.6pt" to="509.5pt,16.85pt" o:gfxdata="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" strokecolor="black [3213]" strokeweight="1pt">
+              <v:line w14:anchorId="03D8CE18" id="Straight Connector 8" o:spid="_x0000_s1026" style="position:absolute;flip:y;z-index:251664384;visibility:visible;mso-wrap-style:square;mso-wrap-distance-left:9pt;mso-wrap-distance-top:0;mso-wrap-distance-right:9pt;mso-wrap-distance-bottom:0;mso-position-horizontal:absolute;mso-position-horizontal-relative:text;mso-position-vertical:absolute;mso-position-vertical-relative:text" from="-.3pt,16.6pt" to="509.5pt,16.85pt" o:gfxdata="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" strokecolor="black [3213]" strokeweight="1pt">
                 <v:stroke joinstyle="miter"/>
               </v:line>
             </w:pict>
@@ -1907,29 +2514,7 @@
           <w:sz w:val="21"/>
           <w:szCs w:val="21"/>
         </w:rPr>
-        <w:t xml:space="preserve">Project-name: </w:t>
-      </w:r>
-      <w:proofErr w:type="spellStart"/>
-      <w:r>
-        <w:rPr>
-          <w:rFonts w:ascii="Arial" w:hAnsi="Arial"/>
-          <w:b/>
-          <w:bCs/>
-          <w:sz w:val="21"/>
-          <w:szCs w:val="21"/>
-        </w:rPr>
-        <w:t>Abikeadecourt</w:t>
-      </w:r>
-      <w:proofErr w:type="spellEnd"/>
-      <w:r>
-        <w:rPr>
-          <w:rFonts w:ascii="Arial" w:hAnsi="Arial"/>
-          <w:b/>
-          <w:bCs/>
-          <w:sz w:val="21"/>
-          <w:szCs w:val="21"/>
-        </w:rPr>
-        <w:t xml:space="preserve"> Hostel</w:t>
+        <w:t>Project-name: Abikeadecourt Hostel</w:t>
       </w:r>
       <w:r>
         <w:rPr>
@@ -1937,7 +2522,7 @@
         </w:rPr>
         <w:t xml:space="preserve"> | </w:t>
       </w:r>
-      <w:hyperlink r:id="rId8" w:history="1">
+      <w:hyperlink r:id="rId10" w:history="1">
         <w:r>
           <w:rPr>
             <w:rStyle w:val="Hyperlink"/>
@@ -1962,6 +2547,7 @@
           <w:sz w:val="21"/>
           <w:szCs w:val="21"/>
         </w:rPr>
+        <w:lastRenderedPageBreak/>
         <w:t xml:space="preserve">Developed the frontend for abikeadecourt.com, a hostel website designed to streamline communication between students and landlords in </w:t>
       </w:r>
       <w:r>
@@ -2091,35 +2677,25 @@
         </w:rPr>
         <w:t xml:space="preserve"> </w:t>
       </w:r>
-      <w:proofErr w:type="spellStart"/>
       <w:r>
         <w:rPr>
           <w:rFonts w:ascii="Arial" w:eastAsia="SimSun" w:hAnsi="Arial" w:cs="Arial"/>
           <w:color w:val="000000"/>
           <w:lang w:bidi="ar"/>
         </w:rPr>
-        <w:t>KosmosHR</w:t>
-      </w:r>
-      <w:proofErr w:type="spellEnd"/>
-      <w:r>
-        <w:rPr>
-          <w:rFonts w:ascii="Arial" w:eastAsia="SimSun" w:hAnsi="Arial" w:cs="Arial"/>
+        <w:t>KosmosHR (Employee Management System) |</w:t>
+      </w:r>
+      <w:r>
+        <w:rPr>
+          <w:rFonts w:ascii="Arial" w:eastAsia="SimSun" w:hAnsi="Arial" w:cs="Arial"/>
+          <w:b/>
+          <w:bCs/>
           <w:color w:val="000000"/>
           <w:lang w:bidi="ar"/>
         </w:rPr>
-        <w:t xml:space="preserve"> (Employee Management System) |</w:t>
-      </w:r>
-      <w:r>
-        <w:rPr>
-          <w:rFonts w:ascii="Arial" w:eastAsia="SimSun" w:hAnsi="Arial" w:cs="Arial"/>
-          <w:b/>
-          <w:bCs/>
-          <w:color w:val="000000"/>
-          <w:lang w:bidi="ar"/>
-        </w:rPr>
         <w:t xml:space="preserve"> </w:t>
       </w:r>
-      <w:hyperlink r:id="rId9" w:history="1">
+      <w:hyperlink r:id="rId11" w:history="1">
         <w:r>
           <w:rPr>
             <w:rStyle w:val="Hyperlink"/>
@@ -2155,43 +2731,7 @@
           <w:color w:val="000000"/>
           <w:lang w:bidi="ar"/>
         </w:rPr>
-        <w:t xml:space="preserve">As a key contributor to the </w:t>
-      </w:r>
-      <w:proofErr w:type="spellStart"/>
-      <w:r>
-        <w:rPr>
-          <w:rFonts w:ascii="Arial" w:eastAsia="SimSun" w:hAnsi="Arial" w:cs="Arial"/>
-          <w:color w:val="000000"/>
-          <w:lang w:bidi="ar"/>
-        </w:rPr>
-        <w:t>KosmosHR</w:t>
-      </w:r>
-      <w:proofErr w:type="spellEnd"/>
-      <w:r>
-        <w:rPr>
-          <w:rFonts w:ascii="Arial" w:eastAsia="SimSun" w:hAnsi="Arial" w:cs="Arial"/>
-          <w:color w:val="000000"/>
-          <w:lang w:bidi="ar"/>
-        </w:rPr>
-        <w:t xml:space="preserve"> project, I played a pivotal role in the development and enhancement of Frontend development using </w:t>
-      </w:r>
-      <w:proofErr w:type="spellStart"/>
-      <w:r>
-        <w:rPr>
-          <w:rFonts w:ascii="Arial" w:eastAsia="SimSun" w:hAnsi="Arial" w:cs="Arial"/>
-          <w:color w:val="000000"/>
-          <w:lang w:bidi="ar"/>
-        </w:rPr>
-        <w:t>ReactJs</w:t>
-      </w:r>
-      <w:proofErr w:type="spellEnd"/>
-      <w:r>
-        <w:rPr>
-          <w:rFonts w:ascii="Arial" w:eastAsia="SimSun" w:hAnsi="Arial" w:cs="Arial"/>
-          <w:color w:val="000000"/>
-          <w:lang w:bidi="ar"/>
-        </w:rPr>
-        <w:t xml:space="preserve"> and Tailwind-CSS. The system aimed to streamline and optimize human resource processes, providing comprehensive solutions for employee data management, performance tracking, and overall workforce efficiency. This experience honed my skills in collaborative development, user-centric design, and the implementation of scalable solutions. </w:t>
+        <w:t xml:space="preserve">As a key contributor to the KosmosHR project, I played a pivotal role in the development and enhancement of Frontend development using ReactJs and Tailwind-CSS. The system aimed to streamline and optimize human resource processes, providing comprehensive solutions for employee data management, performance tracking, and overall workforce efficiency. This experience honed my skills in collaborative development, user-centric design, and the implementation of scalable solutions. </w:t>
       </w:r>
     </w:p>
     <w:p>
@@ -2238,38 +2778,86 @@
         </w:rPr>
         <w:t xml:space="preserve"> </w:t>
       </w:r>
-      <w:hyperlink r:id="rId10" w:history="1">
+      <w:hyperlink r:id="rId12" w:history="1">
         <w:r>
           <w:rPr>
             <w:rStyle w:val="Hyperlink"/>
-            <w:rFonts w:ascii="Arial" w:hAnsi="Arial"/>
+            <w:rFonts w:ascii="Arial" w:hAnsi="Arial" w:cs="Arial"/>
             <w:b/>
             <w:bCs/>
           </w:rPr>
-          <w:t>https://seamless-ecommerce.vercel.app/</w:t>
+          <w:t>https://saffy.netlify.app</w:t>
         </w:r>
       </w:hyperlink>
-      <w:r>
-        <w:rPr>
-          <w:rFonts w:ascii="Arial" w:hAnsi="Arial"/>
-          <w:b/>
-          <w:bCs/>
-        </w:rPr>
-        <w:t xml:space="preserve"> </w:t>
-      </w:r>
-    </w:p>
-    <w:p>
-      <w:pPr>
-        <w:spacing w:line="360" w:lineRule="auto"/>
-        <w:rPr>
-          <w:rFonts w:ascii="Arial" w:hAnsi="Arial"/>
-        </w:rPr>
-      </w:pPr>
-      <w:r>
-        <w:rPr>
-          <w:rFonts w:ascii="Arial" w:hAnsi="Arial"/>
-        </w:rPr>
-        <w:t>Developed a fully functional e-commerce website utilizing front-end technologies such as TypeScript and Tailwind-CSS. Implemented intuitive user interfaces for browsing products, viewing detailed item descriptions, and making purchases. Ensured seamless navigation and responsive design for optimal user experience across devices. Incorporated modern design principles and styling frameworks to create an attractive and professional online shopping platform.</w:t>
+    </w:p>
+    <w:p>
+      <w:pPr>
+        <w:spacing w:line="360" w:lineRule="auto"/>
+        <w:rPr>
+          <w:rFonts w:ascii="Arial" w:hAnsi="Arial"/>
+        </w:rPr>
+      </w:pPr>
+      <w:r>
+        <w:rPr>
+          <w:rFonts w:ascii="Arial" w:hAnsi="Arial"/>
+        </w:rPr>
+        <w:t xml:space="preserve">Worked with a team of </w:t>
+      </w:r>
+      <w:r>
+        <w:rPr>
+          <w:rFonts w:ascii="Arial" w:hAnsi="Arial"/>
+          <w:b/>
+          <w:bCs/>
+        </w:rPr>
+        <w:t>developers and a designer</w:t>
+      </w:r>
+      <w:r>
+        <w:rPr>
+          <w:rFonts w:ascii="Arial" w:hAnsi="Arial"/>
+        </w:rPr>
+        <w:t xml:space="preserve"> to build a </w:t>
+      </w:r>
+      <w:r>
+        <w:rPr>
+          <w:rFonts w:ascii="Arial" w:hAnsi="Arial"/>
+          <w:b/>
+          <w:bCs/>
+        </w:rPr>
+        <w:t>modern and interactive portfolio website</w:t>
+      </w:r>
+      <w:r>
+        <w:rPr>
+          <w:rFonts w:ascii="Arial" w:hAnsi="Arial"/>
+        </w:rPr>
+        <w:t xml:space="preserve"> using </w:t>
+      </w:r>
+      <w:r>
+        <w:rPr>
+          <w:rFonts w:ascii="Arial" w:hAnsi="Arial"/>
+          <w:b/>
+          <w:bCs/>
+        </w:rPr>
+        <w:t>Next.js and Tailwind CSS</w:t>
+      </w:r>
+      <w:r>
+        <w:rPr>
+          <w:rFonts w:ascii="Arial" w:hAnsi="Arial"/>
+        </w:rPr>
+        <w:t xml:space="preserve">. Focused on delivering a sleek, </w:t>
+      </w:r>
+      <w:r>
+        <w:rPr>
+          <w:rFonts w:ascii="Arial" w:hAnsi="Arial"/>
+          <w:b/>
+          <w:bCs/>
+        </w:rPr>
+        <w:t>user-friendly UI</w:t>
+      </w:r>
+      <w:r>
+        <w:rPr>
+          <w:rFonts w:ascii="Arial" w:hAnsi="Arial"/>
+        </w:rPr>
+        <w:t xml:space="preserve"> with smooth navigation and performance optimizations.</w:t>
       </w:r>
       <w:r>
         <w:rPr>
@@ -2279,6 +2867,7 @@
         </w:rPr>
         <w:br/>
       </w:r>
+      <w:bookmarkEnd w:id="0"/>
     </w:p>
     <w:sectPr>
       <w:pgSz w:w="11906" w:h="16838"/>
@@ -2291,7 +2880,7 @@
 </file>
 
 <file path=word/numbering.xml><?xml version="1.0" encoding="utf-8"?>
-<w:numbering xmlns:wpc="http://schemas.microsoft.com/office/word/2010/wordprocessingCanvas" xmlns:cx="http://schemas.microsoft.com/office/drawing/2014/chartex" xmlns:cx1="http://schemas.microsoft.com/office/drawing/2015/9/8/chartex" xmlns:cx2="http://schemas.microsoft.com/office/drawing/2015/10/21/chartex" xmlns:cx3="http://schemas.microsoft.com/office/drawing/2016/5/9/chartex" xmlns:cx4="http://schemas.microsoft.com/office/drawing/2016/5/10/chartex" xmlns:cx5="http://schemas.microsoft.com/office/drawing/2016/5/11/chartex" xmlns:cx6="http://schemas.microsoft.com/office/drawing/2016/5/12/chartex" xmlns:cx7="http://schemas.microsoft.com/office/drawing/2016/5/13/chartex" xmlns:cx8="http://schemas.microsoft.com/office/drawing/2016/5/14/chartex" xmlns:mc="http://schemas.openxmlformats.org/markup-compatibility/2006" xmlns:aink="http://schemas.microsoft.com/office/drawing/2016/ink" xmlns:am3d="http://schemas.microsoft.com/office/drawing/2017/model3d" xmlns:o="urn:schemas-microsoft-com:office:office" xmlns:oel="http://schemas.microsoft.com/office/2019/extlst" xmlns:r="http://schemas.openxmlformats.org/officeDocument/2006/relationships" xmlns:m="http://schemas.openxmlformats.org/officeDocument/2006/math" xmlns:v="urn:schemas-microsoft-com:vml" xmlns:wp14="http://schemas.microsoft.com/office/word/2010/wordprocessingDrawing" xmlns:wp="http://schemas.openxmlformats.org/drawingml/2006/wordprocessingDrawing" xmlns:w10="urn:schemas-microsoft-com:office:word" xmlns:w="http://schemas.openxmlformats.org/wordprocessingml/2006/main" xmlns:w14="http://schemas.microsoft.com/office/word/2010/wordml" xmlns:w15="http://schemas.microsoft.com/office/word/2012/wordml" xmlns:w16cex="http://schemas.microsoft.com/office/word/2018/wordml/cex" xmlns:w16cid="http://schemas.microsoft.com/office/word/2016/wordml/cid" xmlns:w16="http://schemas.microsoft.com/office/word/2018/wordml" xmlns:w16du="http://schemas.microsoft.com/office/word/2023/wordml/word16du" xmlns:w16sdtdh="http://schemas.microsoft.com/office/word/2020/wordml/sdtdatahash" xmlns:w16se="http://schemas.microsoft.com/office/word/2015/wordml/symex" xmlns:wpg="http://schemas.microsoft.com/office/word/2010/wordprocessingGroup" xmlns:wpi="http://schemas.microsoft.com/office/word/2010/wordprocessingInk" xmlns:wne="http://schemas.microsoft.com/office/word/2006/wordml" xmlns:wps="http://schemas.microsoft.com/office/word/2010/wordprocessingShape" mc:Ignorable="w14 w15 w16se w16cid w16 w16cex w16sdtdh w16du wp14">
+<w:numbering xmlns:wpc="http://schemas.microsoft.com/office/word/2010/wordprocessingCanvas" xmlns:cx="http://schemas.microsoft.com/office/drawing/2014/chartex" xmlns:cx1="http://schemas.microsoft.com/office/drawing/2015/9/8/chartex" xmlns:cx2="http://schemas.microsoft.com/office/drawing/2015/10/21/chartex" xmlns:cx3="http://schemas.microsoft.com/office/drawing/2016/5/9/chartex" xmlns:cx4="http://schemas.microsoft.com/office/drawing/2016/5/10/chartex" xmlns:cx5="http://schemas.microsoft.com/office/drawing/2016/5/11/chartex" xmlns:cx6="http://schemas.microsoft.com/office/drawing/2016/5/12/chartex" xmlns:cx7="http://schemas.microsoft.com/office/drawing/2016/5/13/chartex" xmlns:cx8="http://schemas.microsoft.com/office/drawing/2016/5/14/chartex" xmlns:mc="http://schemas.openxmlformats.org/markup-compatibility/2006" xmlns:aink="http://schemas.microsoft.com/office/drawing/2016/ink" xmlns:am3d="http://schemas.microsoft.com/office/drawing/2017/model3d" xmlns:o="urn:schemas-microsoft-com:office:office" xmlns:oel="http://schemas.microsoft.com/office/2019/extlst" xmlns:r="http://schemas.openxmlformats.org/officeDocument/2006/relationships" xmlns:m="http://schemas.openxmlformats.org/officeDocument/2006/math" xmlns:v="urn:schemas-microsoft-com:vml" xmlns:wp14="http://schemas.microsoft.com/office/word/2010/wordprocessingDrawing" xmlns:wp="http://schemas.openxmlformats.org/drawingml/2006/wordprocessingDrawing" xmlns:w10="urn:schemas-microsoft-com:office:word" xmlns:w="http://schemas.openxmlformats.org/wordprocessingml/2006/main" xmlns:w14="http://schemas.microsoft.com/office/word/2010/wordml" xmlns:w15="http://schemas.microsoft.com/office/word/2012/wordml" xmlns:w16cex="http://schemas.microsoft.com/office/word/2018/wordml/cex" xmlns:w16cid="http://schemas.microsoft.com/office/word/2016/wordml/cid" xmlns:w16="http://schemas.microsoft.com/office/word/2018/wordml" xmlns:w16du="http://schemas.microsoft.com/office/word/2023/wordml/word16du" xmlns:w16sdtdh="http://schemas.microsoft.com/office/word/2020/wordml/sdtdatahash" xmlns:w16sdtfl="http://schemas.microsoft.com/office/word/2024/wordml/sdtformatlock" xmlns:w16se="http://schemas.microsoft.com/office/word/2015/wordml/symex" xmlns:wpg="http://schemas.microsoft.com/office/word/2010/wordprocessingGroup" xmlns:wpi="http://schemas.microsoft.com/office/word/2010/wordprocessingInk" xmlns:wne="http://schemas.microsoft.com/office/word/2006/wordml" xmlns:wps="http://schemas.microsoft.com/office/word/2010/wordprocessingShape" mc:Ignorable="w14 w15 w16se w16cid w16 w16cex w16sdtdh w16sdtfl w16du wp14">
   <w:abstractNum w:abstractNumId="0" w15:restartNumberingAfterBreak="0">
     <w:nsid w:val="F17363C1"/>
     <w:multiLevelType w:val="singleLevel"/>
@@ -2675,7 +3264,7 @@
 </file>
 
 <file path=word/styles.xml><?xml version="1.0" encoding="utf-8"?>
-<w:styles xmlns:mc="http://schemas.openxmlformats.org/markup-compatibility/2006" xmlns:r="http://schemas.openxmlformats.org/officeDocument/2006/relationships" xmlns:w="http://schemas.openxmlformats.org/wordprocessingml/2006/main" xmlns:w14="http://schemas.microsoft.com/office/word/2010/wordml" xmlns:w15="http://schemas.microsoft.com/office/word/2012/wordml" xmlns:w16cex="http://schemas.microsoft.com/office/word/2018/wordml/cex" xmlns:w16cid="http://schemas.microsoft.com/office/word/2016/wordml/cid" xmlns:w16="http://schemas.microsoft.com/office/word/2018/wordml" xmlns:w16du="http://schemas.microsoft.com/office/word/2023/wordml/word16du" xmlns:w16sdtdh="http://schemas.microsoft.com/office/word/2020/wordml/sdtdatahash" xmlns:w16se="http://schemas.microsoft.com/office/word/2015/wordml/symex" mc:Ignorable="w14 w15 w16se w16cid w16 w16cex w16sdtdh w16du">
+<w:styles xmlns:mc="http://schemas.openxmlformats.org/markup-compatibility/2006" xmlns:r="http://schemas.openxmlformats.org/officeDocument/2006/relationships" xmlns:w="http://schemas.openxmlformats.org/wordprocessingml/2006/main" xmlns:w14="http://schemas.microsoft.com/office/word/2010/wordml" xmlns:w15="http://schemas.microsoft.com/office/word/2012/wordml" xmlns:w16cex="http://schemas.microsoft.com/office/word/2018/wordml/cex" xmlns:w16cid="http://schemas.microsoft.com/office/word/2016/wordml/cid" xmlns:w16="http://schemas.microsoft.com/office/word/2018/wordml" xmlns:w16du="http://schemas.microsoft.com/office/word/2023/wordml/word16du" xmlns:w16sdtdh="http://schemas.microsoft.com/office/word/2020/wordml/sdtdatahash" xmlns:w16sdtfl="http://schemas.microsoft.com/office/word/2024/wordml/sdtformatlock" xmlns:w16se="http://schemas.microsoft.com/office/word/2015/wordml/symex" mc:Ignorable="w14 w15 w16se w16cid w16 w16cex w16sdtdh w16sdtfl w16du">
   <w:docDefaults>
     <w:rPrDefault>
       <w:rPr>
@@ -3074,7 +3663,7 @@
   <w:style w:type="paragraph" w:default="1" w:styleId="Normal">
     <w:name w:val="Normal"/>
     <w:qFormat/>
-    <w:rsid w:val="00B9283E"/>
+    <w:rsid w:val="00B3622E"/>
     <w:pPr>
       <w:spacing w:after="0" w:line="240" w:lineRule="auto"/>
     </w:pPr>
@@ -3090,7 +3679,6 @@
   <w:style w:type="character" w:default="1" w:styleId="DefaultParagraphFont">
     <w:name w:val="Default Paragraph Font"/>
     <w:uiPriority w:val="1"/>
-    <w:semiHidden/>
     <w:unhideWhenUsed/>
   </w:style>
   <w:style w:type="table" w:default="1" w:styleId="TableNormal">
@@ -3121,6 +3709,18 @@
     <w:rPr>
       <w:color w:val="0000FF"/>
       <w:u w:val="single"/>
+    </w:rPr>
+  </w:style>
+  <w:style w:type="character" w:styleId="UnresolvedMention">
+    <w:name w:val="Unresolved Mention"/>
+    <w:basedOn w:val="DefaultParagraphFont"/>
+    <w:uiPriority w:val="99"/>
+    <w:semiHidden/>
+    <w:unhideWhenUsed/>
+    <w:rsid w:val="000B79D2"/>
+    <w:rPr>
+      <w:color w:val="605E5C"/>
+      <w:shd w:val="clear" w:color="auto" w:fill="E1DFDD"/>
     </w:rPr>
   </w:style>
 </w:styles>

</xml_diff>